<commit_message>
Correción de tamaño de fuente
</commit_message>
<xml_diff>
--- a/Documentacion/DocumentoDeAnalisis/Ecoturismo/Arquitectura de Proyecto Ecoturismo.docx
+++ b/Documentacion/DocumentoDeAnalisis/Ecoturismo/Arquitectura de Proyecto Ecoturismo.docx
@@ -22576,6 +22576,21 @@
           <w:szCs w:val="28"/>
         </w:rPr>
       </w:pPr>
+    </w:p>
+    <w:p>
+      <w:pPr>
+        <w:pStyle w:val="Prrafodelista"/>
+        <w:ind w:left="340"/>
+        <w:rPr>
+          <w:rFonts w:ascii="Times New Roman" w:hAnsi="Times New Roman" w:cs="Times New Roman"/>
+          <w:b/>
+          <w:bCs/>
+          <w:i/>
+          <w:iCs/>
+          <w:sz w:val="28"/>
+          <w:szCs w:val="28"/>
+        </w:rPr>
+      </w:pPr>
       <w:r>
         <w:rPr>
           <w:rFonts w:ascii="Times New Roman" w:hAnsi="Times New Roman" w:cs="Times New Roman"/>
@@ -22589,9 +22604,25 @@
           <w:lang w:val="es-PE"/>
         </w:rPr>
         <w:drawing>
-          <wp:inline distT="0" distB="0" distL="0" distR="0" wp14:anchorId="5017D955" wp14:editId="25FF7189">
+          <wp:anchor distT="0" distB="0" distL="114300" distR="114300" simplePos="0" relativeHeight="251703296" behindDoc="1" locked="0" layoutInCell="1" allowOverlap="1" wp14:anchorId="5017D955" wp14:editId="1DA927A3">
+            <wp:simplePos x="0" y="0"/>
+            <wp:positionH relativeFrom="column">
+              <wp:posOffset>221615</wp:posOffset>
+            </wp:positionH>
+            <wp:positionV relativeFrom="paragraph">
+              <wp:posOffset>148855</wp:posOffset>
+            </wp:positionV>
             <wp:extent cx="5734050" cy="3962400"/>
-            <wp:effectExtent l="0" t="0" r="0" b="0"/>
+            <wp:effectExtent l="0" t="0" r="6350" b="0"/>
+            <wp:wrapTight wrapText="bothSides">
+              <wp:wrapPolygon edited="0">
+                <wp:start x="0" y="0"/>
+                <wp:lineTo x="0" y="21531"/>
+                <wp:lineTo x="21576" y="21531"/>
+                <wp:lineTo x="21576" y="0"/>
+                <wp:lineTo x="0" y="0"/>
+              </wp:wrapPolygon>
+            </wp:wrapTight>
             <wp:docPr id="40" name="Imagen 40" descr="https://lh6.googleusercontent.com/ktpoBqfaRdl4XHp6iRpcrTj9R-R7mxMh_1zrvSw5y1TWuLK0C7N7nJ2wi2gKChJaNXcWRNFASz4H0Y3fW3yu5tTAqJr-APioX71bmjBT7DhKEXf5fEYHf29yLVXmH7nMZSLx7nn0"/>
             <wp:cNvGraphicFramePr>
               <a:graphicFrameLocks xmlns:a="http://schemas.openxmlformats.org/drawingml/2006/main" noChangeAspect="1"/>
@@ -22634,9 +22665,350 @@
                 </pic:pic>
               </a:graphicData>
             </a:graphic>
-          </wp:inline>
+            <wp14:sizeRelH relativeFrom="page">
+              <wp14:pctWidth>0</wp14:pctWidth>
+            </wp14:sizeRelH>
+            <wp14:sizeRelV relativeFrom="page">
+              <wp14:pctHeight>0</wp14:pctHeight>
+            </wp14:sizeRelV>
+          </wp:anchor>
         </w:drawing>
       </w:r>
+    </w:p>
+    <w:p>
+      <w:pPr>
+        <w:pStyle w:val="Prrafodelista"/>
+        <w:ind w:left="340"/>
+        <w:rPr>
+          <w:rFonts w:ascii="Times New Roman" w:hAnsi="Times New Roman" w:cs="Times New Roman"/>
+          <w:b/>
+          <w:bCs/>
+          <w:i/>
+          <w:iCs/>
+          <w:sz w:val="28"/>
+          <w:szCs w:val="28"/>
+        </w:rPr>
+      </w:pPr>
+    </w:p>
+    <w:p>
+      <w:pPr>
+        <w:spacing w:line="240" w:lineRule="auto"/>
+        <w:ind w:left="720"/>
+        <w:textAlignment w:val="baseline"/>
+        <w:rPr>
+          <w:rFonts w:ascii="Times New Roman" w:eastAsia="Times New Roman" w:hAnsi="Times New Roman" w:cs="Times New Roman"/>
+          <w:b/>
+          <w:bCs/>
+          <w:color w:val="000000"/>
+          <w:sz w:val="28"/>
+          <w:szCs w:val="28"/>
+          <w:lang w:val="es-PE"/>
+        </w:rPr>
+      </w:pPr>
+    </w:p>
+    <w:p>
+      <w:pPr>
+        <w:spacing w:line="240" w:lineRule="auto"/>
+        <w:ind w:left="720"/>
+        <w:textAlignment w:val="baseline"/>
+        <w:rPr>
+          <w:rFonts w:ascii="Times New Roman" w:eastAsia="Times New Roman" w:hAnsi="Times New Roman" w:cs="Times New Roman"/>
+          <w:b/>
+          <w:bCs/>
+          <w:color w:val="000000"/>
+          <w:sz w:val="28"/>
+          <w:szCs w:val="28"/>
+          <w:lang w:val="es-PE"/>
+        </w:rPr>
+      </w:pPr>
+    </w:p>
+    <w:p>
+      <w:pPr>
+        <w:spacing w:line="240" w:lineRule="auto"/>
+        <w:ind w:left="720"/>
+        <w:textAlignment w:val="baseline"/>
+        <w:rPr>
+          <w:rFonts w:ascii="Times New Roman" w:eastAsia="Times New Roman" w:hAnsi="Times New Roman" w:cs="Times New Roman"/>
+          <w:b/>
+          <w:bCs/>
+          <w:color w:val="000000"/>
+          <w:sz w:val="28"/>
+          <w:szCs w:val="28"/>
+          <w:lang w:val="es-PE"/>
+        </w:rPr>
+      </w:pPr>
+    </w:p>
+    <w:p>
+      <w:pPr>
+        <w:spacing w:line="240" w:lineRule="auto"/>
+        <w:ind w:left="720"/>
+        <w:textAlignment w:val="baseline"/>
+        <w:rPr>
+          <w:rFonts w:ascii="Times New Roman" w:eastAsia="Times New Roman" w:hAnsi="Times New Roman" w:cs="Times New Roman"/>
+          <w:b/>
+          <w:bCs/>
+          <w:color w:val="000000"/>
+          <w:sz w:val="28"/>
+          <w:szCs w:val="28"/>
+          <w:lang w:val="es-PE"/>
+        </w:rPr>
+      </w:pPr>
+    </w:p>
+    <w:p>
+      <w:pPr>
+        <w:spacing w:line="240" w:lineRule="auto"/>
+        <w:ind w:left="720"/>
+        <w:textAlignment w:val="baseline"/>
+        <w:rPr>
+          <w:rFonts w:ascii="Times New Roman" w:eastAsia="Times New Roman" w:hAnsi="Times New Roman" w:cs="Times New Roman"/>
+          <w:b/>
+          <w:bCs/>
+          <w:color w:val="000000"/>
+          <w:sz w:val="28"/>
+          <w:szCs w:val="28"/>
+          <w:lang w:val="es-PE"/>
+        </w:rPr>
+      </w:pPr>
+    </w:p>
+    <w:p>
+      <w:pPr>
+        <w:spacing w:line="240" w:lineRule="auto"/>
+        <w:ind w:left="720"/>
+        <w:textAlignment w:val="baseline"/>
+        <w:rPr>
+          <w:rFonts w:ascii="Times New Roman" w:eastAsia="Times New Roman" w:hAnsi="Times New Roman" w:cs="Times New Roman"/>
+          <w:b/>
+          <w:bCs/>
+          <w:color w:val="000000"/>
+          <w:sz w:val="28"/>
+          <w:szCs w:val="28"/>
+          <w:lang w:val="es-PE"/>
+        </w:rPr>
+      </w:pPr>
+    </w:p>
+    <w:p>
+      <w:pPr>
+        <w:spacing w:line="240" w:lineRule="auto"/>
+        <w:ind w:left="720"/>
+        <w:textAlignment w:val="baseline"/>
+        <w:rPr>
+          <w:rFonts w:ascii="Times New Roman" w:eastAsia="Times New Roman" w:hAnsi="Times New Roman" w:cs="Times New Roman"/>
+          <w:b/>
+          <w:bCs/>
+          <w:color w:val="000000"/>
+          <w:sz w:val="28"/>
+          <w:szCs w:val="28"/>
+          <w:lang w:val="es-PE"/>
+        </w:rPr>
+      </w:pPr>
+    </w:p>
+    <w:p>
+      <w:pPr>
+        <w:spacing w:line="240" w:lineRule="auto"/>
+        <w:ind w:left="720"/>
+        <w:textAlignment w:val="baseline"/>
+        <w:rPr>
+          <w:rFonts w:ascii="Times New Roman" w:eastAsia="Times New Roman" w:hAnsi="Times New Roman" w:cs="Times New Roman"/>
+          <w:b/>
+          <w:bCs/>
+          <w:color w:val="000000"/>
+          <w:sz w:val="28"/>
+          <w:szCs w:val="28"/>
+          <w:lang w:val="es-PE"/>
+        </w:rPr>
+      </w:pPr>
+    </w:p>
+    <w:p>
+      <w:pPr>
+        <w:spacing w:line="240" w:lineRule="auto"/>
+        <w:ind w:left="720"/>
+        <w:textAlignment w:val="baseline"/>
+        <w:rPr>
+          <w:rFonts w:ascii="Times New Roman" w:eastAsia="Times New Roman" w:hAnsi="Times New Roman" w:cs="Times New Roman"/>
+          <w:b/>
+          <w:bCs/>
+          <w:color w:val="000000"/>
+          <w:sz w:val="28"/>
+          <w:szCs w:val="28"/>
+          <w:lang w:val="es-PE"/>
+        </w:rPr>
+      </w:pPr>
+    </w:p>
+    <w:p>
+      <w:pPr>
+        <w:spacing w:line="240" w:lineRule="auto"/>
+        <w:ind w:left="720"/>
+        <w:textAlignment w:val="baseline"/>
+        <w:rPr>
+          <w:rFonts w:ascii="Times New Roman" w:eastAsia="Times New Roman" w:hAnsi="Times New Roman" w:cs="Times New Roman"/>
+          <w:b/>
+          <w:bCs/>
+          <w:color w:val="000000"/>
+          <w:sz w:val="28"/>
+          <w:szCs w:val="28"/>
+          <w:lang w:val="es-PE"/>
+        </w:rPr>
+      </w:pPr>
+    </w:p>
+    <w:p>
+      <w:pPr>
+        <w:spacing w:line="240" w:lineRule="auto"/>
+        <w:ind w:left="720"/>
+        <w:textAlignment w:val="baseline"/>
+        <w:rPr>
+          <w:rFonts w:ascii="Times New Roman" w:eastAsia="Times New Roman" w:hAnsi="Times New Roman" w:cs="Times New Roman"/>
+          <w:b/>
+          <w:bCs/>
+          <w:color w:val="000000"/>
+          <w:sz w:val="28"/>
+          <w:szCs w:val="28"/>
+          <w:lang w:val="es-PE"/>
+        </w:rPr>
+      </w:pPr>
+    </w:p>
+    <w:p>
+      <w:pPr>
+        <w:spacing w:line="240" w:lineRule="auto"/>
+        <w:ind w:left="720"/>
+        <w:textAlignment w:val="baseline"/>
+        <w:rPr>
+          <w:rFonts w:ascii="Times New Roman" w:eastAsia="Times New Roman" w:hAnsi="Times New Roman" w:cs="Times New Roman"/>
+          <w:b/>
+          <w:bCs/>
+          <w:color w:val="000000"/>
+          <w:sz w:val="28"/>
+          <w:szCs w:val="28"/>
+          <w:lang w:val="es-PE"/>
+        </w:rPr>
+      </w:pPr>
+    </w:p>
+    <w:p>
+      <w:pPr>
+        <w:spacing w:line="240" w:lineRule="auto"/>
+        <w:ind w:left="720"/>
+        <w:textAlignment w:val="baseline"/>
+        <w:rPr>
+          <w:rFonts w:ascii="Times New Roman" w:eastAsia="Times New Roman" w:hAnsi="Times New Roman" w:cs="Times New Roman"/>
+          <w:b/>
+          <w:bCs/>
+          <w:color w:val="000000"/>
+          <w:sz w:val="28"/>
+          <w:szCs w:val="28"/>
+          <w:lang w:val="es-PE"/>
+        </w:rPr>
+      </w:pPr>
+    </w:p>
+    <w:p>
+      <w:pPr>
+        <w:spacing w:line="240" w:lineRule="auto"/>
+        <w:ind w:left="720"/>
+        <w:textAlignment w:val="baseline"/>
+        <w:rPr>
+          <w:rFonts w:ascii="Times New Roman" w:eastAsia="Times New Roman" w:hAnsi="Times New Roman" w:cs="Times New Roman"/>
+          <w:b/>
+          <w:bCs/>
+          <w:color w:val="000000"/>
+          <w:sz w:val="28"/>
+          <w:szCs w:val="28"/>
+          <w:lang w:val="es-PE"/>
+        </w:rPr>
+      </w:pPr>
+    </w:p>
+    <w:p>
+      <w:pPr>
+        <w:spacing w:line="240" w:lineRule="auto"/>
+        <w:ind w:left="720"/>
+        <w:textAlignment w:val="baseline"/>
+        <w:rPr>
+          <w:rFonts w:ascii="Times New Roman" w:eastAsia="Times New Roman" w:hAnsi="Times New Roman" w:cs="Times New Roman"/>
+          <w:b/>
+          <w:bCs/>
+          <w:color w:val="000000"/>
+          <w:sz w:val="28"/>
+          <w:szCs w:val="28"/>
+          <w:lang w:val="es-PE"/>
+        </w:rPr>
+      </w:pPr>
+    </w:p>
+    <w:p>
+      <w:pPr>
+        <w:spacing w:line="240" w:lineRule="auto"/>
+        <w:ind w:left="720"/>
+        <w:textAlignment w:val="baseline"/>
+        <w:rPr>
+          <w:rFonts w:ascii="Times New Roman" w:eastAsia="Times New Roman" w:hAnsi="Times New Roman" w:cs="Times New Roman"/>
+          <w:b/>
+          <w:bCs/>
+          <w:color w:val="000000"/>
+          <w:sz w:val="28"/>
+          <w:szCs w:val="28"/>
+          <w:lang w:val="es-PE"/>
+        </w:rPr>
+      </w:pPr>
+    </w:p>
+    <w:p>
+      <w:pPr>
+        <w:spacing w:line="240" w:lineRule="auto"/>
+        <w:ind w:left="720"/>
+        <w:textAlignment w:val="baseline"/>
+        <w:rPr>
+          <w:rFonts w:ascii="Times New Roman" w:eastAsia="Times New Roman" w:hAnsi="Times New Roman" w:cs="Times New Roman"/>
+          <w:b/>
+          <w:bCs/>
+          <w:color w:val="000000"/>
+          <w:sz w:val="28"/>
+          <w:szCs w:val="28"/>
+          <w:lang w:val="es-PE"/>
+        </w:rPr>
+      </w:pPr>
+    </w:p>
+    <w:p>
+      <w:pPr>
+        <w:spacing w:line="240" w:lineRule="auto"/>
+        <w:ind w:left="720"/>
+        <w:textAlignment w:val="baseline"/>
+        <w:rPr>
+          <w:rFonts w:ascii="Times New Roman" w:eastAsia="Times New Roman" w:hAnsi="Times New Roman" w:cs="Times New Roman"/>
+          <w:b/>
+          <w:bCs/>
+          <w:color w:val="000000"/>
+          <w:sz w:val="28"/>
+          <w:szCs w:val="28"/>
+          <w:lang w:val="es-PE"/>
+        </w:rPr>
+      </w:pPr>
+    </w:p>
+    <w:p>
+      <w:pPr>
+        <w:spacing w:line="240" w:lineRule="auto"/>
+        <w:ind w:left="720"/>
+        <w:textAlignment w:val="baseline"/>
+        <w:rPr>
+          <w:rFonts w:ascii="Times New Roman" w:eastAsia="Times New Roman" w:hAnsi="Times New Roman" w:cs="Times New Roman"/>
+          <w:b/>
+          <w:bCs/>
+          <w:color w:val="000000"/>
+          <w:sz w:val="28"/>
+          <w:szCs w:val="28"/>
+          <w:lang w:val="es-PE"/>
+        </w:rPr>
+      </w:pPr>
+    </w:p>
+    <w:p>
+      <w:pPr>
+        <w:spacing w:line="240" w:lineRule="auto"/>
+        <w:ind w:left="720"/>
+        <w:textAlignment w:val="baseline"/>
+        <w:rPr>
+          <w:rFonts w:ascii="Times New Roman" w:eastAsia="Times New Roman" w:hAnsi="Times New Roman" w:cs="Times New Roman"/>
+          <w:b/>
+          <w:bCs/>
+          <w:color w:val="000000"/>
+          <w:sz w:val="28"/>
+          <w:szCs w:val="28"/>
+          <w:lang w:val="es-PE"/>
+        </w:rPr>
+      </w:pPr>
     </w:p>
     <w:p>
       <w:pPr>
@@ -22782,21 +23154,33 @@
           <w:bCs/>
           <w:i/>
           <w:iCs/>
-          <w:sz w:val="28"/>
-          <w:szCs w:val="28"/>
-        </w:rPr>
-      </w:pPr>
-      <w:r>
-        <w:rPr>
-          <w:rFonts w:ascii="Times New Roman" w:hAnsi="Times New Roman" w:cs="Times New Roman"/>
-          <w:b/>
-          <w:bCs/>
-          <w:i/>
-          <w:iCs/>
-          <w:sz w:val="28"/>
-          <w:szCs w:val="28"/>
-        </w:rPr>
-        <w:t>Vista de implementación</w:t>
+          <w:sz w:val="40"/>
+          <w:szCs w:val="40"/>
+        </w:rPr>
+      </w:pPr>
+      <w:r>
+        <w:rPr>
+          <w:rFonts w:ascii="Times New Roman" w:hAnsi="Times New Roman" w:cs="Times New Roman"/>
+          <w:b/>
+          <w:bCs/>
+          <w:i/>
+          <w:iCs/>
+          <w:sz w:val="40"/>
+          <w:szCs w:val="40"/>
+        </w:rPr>
+        <w:t>VISTA DE IMPLEMENTACIÓN</w:t>
+      </w:r>
+      <w:r>
+        <w:rPr>
+          <w:rFonts w:ascii="Times New Roman" w:hAnsi="Times New Roman" w:cs="Times New Roman"/>
+          <w:b/>
+          <w:bCs/>
+          <w:i/>
+          <w:iCs/>
+          <w:sz w:val="40"/>
+          <w:szCs w:val="40"/>
+        </w:rPr>
+        <w:br/>
       </w:r>
     </w:p>
     <w:p>
@@ -22813,19 +23197,19 @@
           <w:bCs/>
           <w:i/>
           <w:iCs/>
-          <w:sz w:val="28"/>
-          <w:szCs w:val="28"/>
-        </w:rPr>
-      </w:pPr>
-      <w:r>
-        <w:rPr>
-          <w:rFonts w:ascii="Times New Roman" w:hAnsi="Times New Roman" w:cs="Times New Roman"/>
-          <w:b/>
-          <w:bCs/>
-          <w:i/>
-          <w:iCs/>
-          <w:sz w:val="28"/>
-          <w:szCs w:val="28"/>
+          <w:sz w:val="30"/>
+          <w:szCs w:val="30"/>
+        </w:rPr>
+      </w:pPr>
+      <w:r>
+        <w:rPr>
+          <w:rFonts w:ascii="Times New Roman" w:hAnsi="Times New Roman" w:cs="Times New Roman"/>
+          <w:b/>
+          <w:bCs/>
+          <w:i/>
+          <w:iCs/>
+          <w:sz w:val="30"/>
+          <w:szCs w:val="30"/>
         </w:rPr>
         <w:t>Clases agrupadas en componentes que forman parte de cada Subsistema de implementación</w:t>
       </w:r>
@@ -22844,8 +23228,8 @@
           <w:bCs/>
           <w:i/>
           <w:iCs/>
-          <w:sz w:val="28"/>
-          <w:szCs w:val="28"/>
+          <w:sz w:val="30"/>
+          <w:szCs w:val="30"/>
         </w:rPr>
       </w:pPr>
     </w:p>
@@ -22863,20 +23247,21 @@
           <w:bCs/>
           <w:i/>
           <w:iCs/>
-          <w:sz w:val="28"/>
-          <w:szCs w:val="28"/>
-        </w:rPr>
-      </w:pPr>
-      <w:r>
-        <w:rPr>
-          <w:rFonts w:ascii="Times New Roman" w:hAnsi="Times New Roman" w:cs="Times New Roman"/>
-          <w:b/>
-          <w:bCs/>
-          <w:i/>
-          <w:iCs/>
-          <w:sz w:val="28"/>
-          <w:szCs w:val="28"/>
-        </w:rPr>
+          <w:sz w:val="30"/>
+          <w:szCs w:val="30"/>
+        </w:rPr>
+      </w:pPr>
+      <w:r>
+        <w:rPr>
+          <w:rFonts w:ascii="Times New Roman" w:hAnsi="Times New Roman" w:cs="Times New Roman"/>
+          <w:b/>
+          <w:bCs/>
+          <w:i/>
+          <w:iCs/>
+          <w:sz w:val="30"/>
+          <w:szCs w:val="30"/>
+        </w:rPr>
+        <w:lastRenderedPageBreak/>
         <w:t>Diagrama de Componentes</w:t>
       </w:r>
     </w:p>
@@ -22910,6 +23295,18 @@
         </w:rPr>
         <w:t>Modelo Relacional de BD</w:t>
       </w:r>
+      <w:r>
+        <w:rPr>
+          <w:rFonts w:ascii="Times New Roman" w:hAnsi="Times New Roman" w:cs="Times New Roman"/>
+          <w:b/>
+          <w:bCs/>
+          <w:i/>
+          <w:iCs/>
+          <w:sz w:val="28"/>
+          <w:szCs w:val="28"/>
+        </w:rPr>
+        <w:br/>
+      </w:r>
     </w:p>
     <w:p>
       <w:pPr>
@@ -22925,21 +23322,33 @@
           <w:bCs/>
           <w:i/>
           <w:iCs/>
-          <w:sz w:val="28"/>
-          <w:szCs w:val="28"/>
-        </w:rPr>
-      </w:pPr>
-      <w:r>
-        <w:rPr>
-          <w:rFonts w:ascii="Times New Roman" w:hAnsi="Times New Roman" w:cs="Times New Roman"/>
-          <w:b/>
-          <w:bCs/>
-          <w:i/>
-          <w:iCs/>
-          <w:sz w:val="28"/>
-          <w:szCs w:val="28"/>
-        </w:rPr>
-        <w:t>Vista de seguridad</w:t>
+          <w:sz w:val="40"/>
+          <w:szCs w:val="40"/>
+        </w:rPr>
+      </w:pPr>
+      <w:r>
+        <w:rPr>
+          <w:rFonts w:ascii="Times New Roman" w:hAnsi="Times New Roman" w:cs="Times New Roman"/>
+          <w:b/>
+          <w:bCs/>
+          <w:i/>
+          <w:iCs/>
+          <w:sz w:val="40"/>
+          <w:szCs w:val="40"/>
+        </w:rPr>
+        <w:t>VISTA DE SEGURIDAD</w:t>
+      </w:r>
+      <w:r>
+        <w:rPr>
+          <w:rFonts w:ascii="Times New Roman" w:hAnsi="Times New Roman" w:cs="Times New Roman"/>
+          <w:b/>
+          <w:bCs/>
+          <w:i/>
+          <w:iCs/>
+          <w:sz w:val="40"/>
+          <w:szCs w:val="40"/>
+        </w:rPr>
+        <w:br/>
       </w:r>
     </w:p>
     <w:p>
@@ -22956,19 +23365,19 @@
           <w:bCs/>
           <w:i/>
           <w:iCs/>
-          <w:sz w:val="28"/>
-          <w:szCs w:val="28"/>
-        </w:rPr>
-      </w:pPr>
-      <w:r>
-        <w:rPr>
-          <w:rFonts w:ascii="Times New Roman" w:hAnsi="Times New Roman" w:cs="Times New Roman"/>
-          <w:b/>
-          <w:bCs/>
-          <w:i/>
-          <w:iCs/>
-          <w:sz w:val="28"/>
-          <w:szCs w:val="28"/>
+          <w:sz w:val="30"/>
+          <w:szCs w:val="30"/>
+        </w:rPr>
+      </w:pPr>
+      <w:r>
+        <w:rPr>
+          <w:rFonts w:ascii="Times New Roman" w:hAnsi="Times New Roman" w:cs="Times New Roman"/>
+          <w:b/>
+          <w:bCs/>
+          <w:i/>
+          <w:iCs/>
+          <w:sz w:val="30"/>
+          <w:szCs w:val="30"/>
         </w:rPr>
         <w:t>Disponibilidad</w:t>
       </w:r>
@@ -22987,19 +23396,19 @@
           <w:bCs/>
           <w:i/>
           <w:iCs/>
-          <w:sz w:val="28"/>
-          <w:szCs w:val="28"/>
-        </w:rPr>
-      </w:pPr>
-      <w:r>
-        <w:rPr>
-          <w:rFonts w:ascii="Times New Roman" w:hAnsi="Times New Roman" w:cs="Times New Roman"/>
-          <w:b/>
-          <w:bCs/>
-          <w:i/>
-          <w:iCs/>
-          <w:sz w:val="28"/>
-          <w:szCs w:val="28"/>
+          <w:sz w:val="30"/>
+          <w:szCs w:val="30"/>
+        </w:rPr>
+      </w:pPr>
+      <w:r>
+        <w:rPr>
+          <w:rFonts w:ascii="Times New Roman" w:hAnsi="Times New Roman" w:cs="Times New Roman"/>
+          <w:b/>
+          <w:bCs/>
+          <w:i/>
+          <w:iCs/>
+          <w:sz w:val="30"/>
+          <w:szCs w:val="30"/>
         </w:rPr>
         <w:t>Confidencialidad</w:t>
       </w:r>
@@ -23018,19 +23427,19 @@
           <w:bCs/>
           <w:i/>
           <w:iCs/>
-          <w:sz w:val="28"/>
-          <w:szCs w:val="28"/>
-        </w:rPr>
-      </w:pPr>
-      <w:r>
-        <w:rPr>
-          <w:rFonts w:ascii="Times New Roman" w:hAnsi="Times New Roman" w:cs="Times New Roman"/>
-          <w:b/>
-          <w:bCs/>
-          <w:i/>
-          <w:iCs/>
-          <w:sz w:val="28"/>
-          <w:szCs w:val="28"/>
+          <w:sz w:val="30"/>
+          <w:szCs w:val="30"/>
+        </w:rPr>
+      </w:pPr>
+      <w:r>
+        <w:rPr>
+          <w:rFonts w:ascii="Times New Roman" w:hAnsi="Times New Roman" w:cs="Times New Roman"/>
+          <w:b/>
+          <w:bCs/>
+          <w:i/>
+          <w:iCs/>
+          <w:sz w:val="30"/>
+          <w:szCs w:val="30"/>
         </w:rPr>
         <w:t>Integridad</w:t>
       </w:r>
@@ -23049,21 +23458,20 @@
           <w:bCs/>
           <w:i/>
           <w:iCs/>
-          <w:sz w:val="28"/>
-          <w:szCs w:val="28"/>
-        </w:rPr>
-      </w:pPr>
-      <w:r>
-        <w:rPr>
-          <w:rFonts w:ascii="Times New Roman" w:hAnsi="Times New Roman" w:cs="Times New Roman"/>
-          <w:b/>
-          <w:bCs/>
-          <w:i/>
-          <w:iCs/>
-          <w:sz w:val="28"/>
-          <w:szCs w:val="28"/>
-        </w:rPr>
-        <w:lastRenderedPageBreak/>
+          <w:sz w:val="30"/>
+          <w:szCs w:val="30"/>
+        </w:rPr>
+      </w:pPr>
+      <w:r>
+        <w:rPr>
+          <w:rFonts w:ascii="Times New Roman" w:hAnsi="Times New Roman" w:cs="Times New Roman"/>
+          <w:b/>
+          <w:bCs/>
+          <w:i/>
+          <w:iCs/>
+          <w:sz w:val="30"/>
+          <w:szCs w:val="30"/>
+        </w:rPr>
         <w:t>Diagrama de interacción</w:t>
       </w:r>
     </w:p>

</xml_diff>